<commit_message>
se edita git de mitocode
</commit_message>
<xml_diff>
--- a/mitocode/Git y Github.docx
+++ b/mitocode/Git y Github.docx
@@ -5988,6 +5988,31 @@
         </w:rPr>
         <w:t xml:space="preserve"> y Visual Studio</w:t>
       </w:r>
+    </w:p>
+    <w:p>
+      <w:pPr>
+        <w:pStyle w:val="Prrafodelista"/>
+        <w:rPr>
+          <w:sz w:val="28"/>
+          <w:szCs w:val="28"/>
+        </w:rPr>
+      </w:pPr>
+      <w:r>
+        <w:rPr>
+          <w:sz w:val="28"/>
+          <w:szCs w:val="28"/>
+        </w:rPr>
+        <w:t xml:space="preserve">ver las opciones para trabajar con </w:t>
+      </w:r>
+      <w:proofErr w:type="spellStart"/>
+      <w:r>
+        <w:rPr>
+          <w:sz w:val="28"/>
+          <w:szCs w:val="28"/>
+        </w:rPr>
+        <w:t>git</w:t>
+      </w:r>
+      <w:proofErr w:type="spellEnd"/>
     </w:p>
     <w:p>
       <w:pPr>

</xml_diff>